<commit_message>
updating proposal with python and sql mention
</commit_message>
<xml_diff>
--- a/Project/Project_Proposal/FooCycle Project Proposal.docx
+++ b/Project/Project_Proposal/FooCycle Project Proposal.docx
@@ -66,8 +66,6 @@
           <w:szCs w:val="24"/>
         </w:rPr>
       </w:pPr>
-      <w:bookmarkStart w:id="0" w:name="_GoBack"/>
-      <w:bookmarkEnd w:id="0"/>
     </w:p>
     <w:p>
       <w:pPr>
@@ -280,25 +278,7 @@
           <w:sz w:val="24"/>
           <w:szCs w:val="24"/>
         </w:rPr>
-        <w:t xml:space="preserve">The project’s main database system is planned to be built in NoSQL’s MongoDB. Our plan as of right </w:t>
-      </w:r>
-      <w:proofErr w:type="gramStart"/>
-      <w:r>
-        <w:rPr>
-          <w:rFonts w:ascii="Times New Roman" w:hAnsi="Times New Roman" w:cs="Times New Roman"/>
-          <w:sz w:val="24"/>
-          <w:szCs w:val="24"/>
-        </w:rPr>
-        <w:t>now</w:t>
-      </w:r>
-      <w:proofErr w:type="gramEnd"/>
-      <w:r>
-        <w:rPr>
-          <w:rFonts w:ascii="Times New Roman" w:hAnsi="Times New Roman" w:cs="Times New Roman"/>
-          <w:sz w:val="24"/>
-          <w:szCs w:val="24"/>
-        </w:rPr>
-        <w:t xml:space="preserve"> is to use the MERN stack (MongoDB, Express, React, and Node) to build an interactive web app for our project. However, we might change this later on to a </w:t>
+        <w:t xml:space="preserve">The project’s main database system is planned to be built in NoSQL’s MongoDB. Our plan as of right now is to use the MERN stack (MongoDB, Express, React, and Node) to build an interactive web app for our project. However, we might change this later on to a </w:t>
       </w:r>
       <w:r>
         <w:rPr>
@@ -371,6 +351,16 @@
         </w:rPr>
         <w:t>.</w:t>
       </w:r>
+      <w:r>
+        <w:rPr>
+          <w:rFonts w:ascii="Times New Roman" w:hAnsi="Times New Roman" w:cs="Times New Roman"/>
+          <w:sz w:val="24"/>
+          <w:szCs w:val="24"/>
+        </w:rPr>
+        <w:t xml:space="preserve"> Currently, we have a rudimentary demonstration of our project using Python and MySQL.</w:t>
+      </w:r>
+      <w:bookmarkStart w:id="0" w:name="_GoBack"/>
+      <w:bookmarkEnd w:id="0"/>
     </w:p>
     <w:sectPr>
       <w:pgSz w:w="12240" w:h="15840"/>

</xml_diff>